<commit_message>
add btable for balance tables
</commit_message>
<xml_diff>
--- a/docs/PaperTest.docx
+++ b/docs/PaperTest.docx
@@ -7,6 +7,18 @@
         <w:tblStyle w:val="TableGrid"/>
         <w:tblW w:type="auto" w:w="0"/>
         <w:tblLook w:firstColumn="1" w:firstRow="1" w:lastColumn="0" w:lastRow="0" w:noHBand="0" w:noVBand="1" w:val="04A0"/>
+        <w:tblCellMar>
+          <w:left w:w="0" w:type="dxa"/>
+          <w:right w:w="0" w:type="dxa"/>
+          <w:top w:w="60" w:type="dxa"/>
+          <w:bottom w:w="60" w:type="dxa"/>
+        </w:tblCellMar>
+        <w:tblCellMar>
+          <w:left w:w="0" w:type="dxa"/>
+          <w:right w:w="0" w:type="dxa"/>
+          <w:top w:w="60" w:type="dxa"/>
+          <w:bottom w:w="60" w:type="dxa"/>
+        </w:tblCellMar>
         <w:tblCellMar>
           <w:left w:w="0" w:type="dxa"/>
           <w:right w:w="0" w:type="dxa"/>
@@ -456,9 +468,9 @@
               <w:jc w:val="center"/>
             </w:pPr>
             <w:r>
-              <w:t>99.18</w:t>
+              <w:t>100.35</w:t>
               <w:br/>
-              <w:t>(15.11)</w:t>
+              <w:t>(15.73)</w:t>
             </w:r>
           </w:p>
         </w:tc>
@@ -480,9 +492,9 @@
               <w:jc w:val="center"/>
             </w:pPr>
             <w:r>
-              <w:t>99.55</w:t>
+              <w:t>100.76</w:t>
               <w:br/>
-              <w:t>(14.58)</w:t>
+              <w:t>(15.31)</w:t>
             </w:r>
           </w:p>
         </w:tc>
@@ -504,9 +516,9 @@
               <w:jc w:val="center"/>
             </w:pPr>
             <w:r>
-              <w:t>97.28</w:t>
+              <w:t>99.24</w:t>
               <w:br/>
-              <w:t>(14.08)</w:t>
+              <w:t>(14.61)</w:t>
             </w:r>
           </w:p>
         </w:tc>
@@ -600,9 +612,9 @@
               <w:jc w:val="center"/>
             </w:pPr>
             <w:r>
-              <w:t>39.47</w:t>
+              <w:t>39.36</w:t>
               <w:br/>
-              <w:t>(11.74)</w:t>
+              <w:t>(11.89)</w:t>
             </w:r>
           </w:p>
         </w:tc>
@@ -621,9 +633,9 @@
               <w:jc w:val="center"/>
             </w:pPr>
             <w:r>
-              <w:t>38.04</w:t>
+              <w:t>37.49</w:t>
               <w:br/>
-              <w:t>(12.25)</w:t>
+              <w:t>(12.40)</w:t>
             </w:r>
           </w:p>
         </w:tc>
@@ -642,9 +654,9 @@
               <w:jc w:val="center"/>
             </w:pPr>
             <w:r>
-              <w:t>39.22</w:t>
+              <w:t>37.91</w:t>
               <w:br/>
-              <w:t>(12.28)</w:t>
+              <w:t>(11.71)</w:t>
             </w:r>
           </w:p>
         </w:tc>
@@ -741,7 +753,7 @@
               <w:jc w:val="center"/>
             </w:pPr>
             <w:r>
-              <w:t>304</w:t>
+              <w:t>332</w:t>
             </w:r>
           </w:p>
         </w:tc>
@@ -766,7 +778,7 @@
               <w:jc w:val="center"/>
             </w:pPr>
             <w:r>
-              <w:t>340</w:t>
+              <w:t>306</w:t>
             </w:r>
           </w:p>
         </w:tc>
@@ -791,7 +803,7 @@
               <w:jc w:val="center"/>
             </w:pPr>
             <w:r>
-              <w:t>356</w:t>
+              <w:t>362</w:t>
             </w:r>
           </w:p>
         </w:tc>

</xml_diff>